<commit_message>
Added hashing method for files in storage
</commit_message>
<xml_diff>
--- a/citation.docx
+++ b/citation.docx
@@ -10,13 +10,17 @@
           <w:numId w:val="1"/>
         </w:numPr>
       </w:pPr>
-      <w:proofErr w:type="spellStart"/>
       <w:r>
-        <w:t>Tkinter</w:t>
+        <w:t>Qt</w:t>
       </w:r>
-      <w:proofErr w:type="spellEnd"/>
+      <w:r>
+        <w:t xml:space="preserve"> firebase</w:t>
+      </w:r>
       <w:r>
         <w:t xml:space="preserve"> authentication</w:t>
+      </w:r>
+      <w:r>
+        <w:t xml:space="preserve"> – I used tkinter</w:t>
       </w:r>
     </w:p>
     <w:p>
@@ -32,7 +36,19 @@
           <w:rPr>
             <w:rStyle w:val="Hyperlink"/>
           </w:rPr>
-          <w:t>https://dev.to/arkadeepnag/creating-a-gui-python-app-with-firebase-signin-part-1-8hb</w:t>
+          <w:t>https:/</w:t>
+        </w:r>
+        <w:r>
+          <w:rPr>
+            <w:rStyle w:val="Hyperlink"/>
+          </w:rPr>
+          <w:t>/</w:t>
+        </w:r>
+        <w:r>
+          <w:rPr>
+            <w:rStyle w:val="Hyperlink"/>
+          </w:rPr>
+          <w:t>dev.to/arkadeepnag/creating-a-gui-python-app-with-firebase-signin-part-1-8hb</w:t>
         </w:r>
       </w:hyperlink>
     </w:p>
@@ -632,6 +648,18 @@
       <w:shd w:val="clear" w:color="auto" w:fill="E1DFDD"/>
     </w:rPr>
   </w:style>
+  <w:style w:type="character" w:styleId="FollowedHyperlink">
+    <w:name w:val="FollowedHyperlink"/>
+    <w:basedOn w:val="DefaultParagraphFont"/>
+    <w:uiPriority w:val="99"/>
+    <w:semiHidden/>
+    <w:unhideWhenUsed/>
+    <w:rsid w:val="00D81717"/>
+    <w:rPr>
+      <w:color w:val="954F72" w:themeColor="followedHyperlink"/>
+      <w:u w:val="single"/>
+    </w:rPr>
+  </w:style>
 </w:styles>
 </file>
 

</xml_diff>